<commit_message>
Kiem thu giao dien va giao dien chinh
</commit_message>
<xml_diff>
--- a/Sprint-1/Sprint1 (4) (1).docx
+++ b/Sprint-1/Sprint1 (4) (1).docx
@@ -10523,6 +10523,9 @@
       <w:bookmarkStart w:id="35" w:name="_otpijvv2ic6r" w:colFirst="0" w:colLast="0"/>
       <w:bookmarkEnd w:id="35"/>
       <w:r>
+        <w:rPr>
+          <w:noProof/>
+        </w:rPr>
         <w:drawing>
           <wp:inline distT="0" distB="0" distL="0" distR="0" wp14:anchorId="6414E6F6" wp14:editId="6342D30A">
             <wp:extent cx="5733415" cy="3027680"/>
@@ -13947,7 +13950,7 @@
         </w:rPr>
         <w:t xml:space="preserve">Tham khảo báo cáo </w:t>
       </w:r>
-      <w:hyperlink r:id="rId32" w:history="1">
+      <w:hyperlink r:id="rId32" w:anchor="gid=781697427" w:history="1">
         <w:r>
           <w:rPr>
             <w:rStyle w:val="Hyperlink"/>

</xml_diff>